<commit_message>
Ajustado nome da empresa.
</commit_message>
<xml_diff>
--- a/Projeto Controle de Estoque/Controle de Estoque Visao.docx
+++ b/Projeto Controle de Estoque/Controle de Estoque Visao.docx
@@ -23,373 +23,22 @@
       <w:pPr>
         <w:pStyle w:val="Ttulo"/>
       </w:pPr>
-      <w:fldSimple w:instr=" TITLE  \* MERGEFORMAT ">
-        <w:r>
-          <w:t>Vision</w:t>
-        </w:r>
-      </w:fldSimple>
-    </w:p>
-    <w:p>
-      <w:pPr>
-        <w:pStyle w:val="Corpodetexto3"/>
-      </w:pPr>
-      <w:proofErr w:type="spellStart"/>
       <w:r>
-        <w:t>Usage</w:t>
-      </w:r>
-      <w:proofErr w:type="spellEnd"/>
-      <w:r>
-        <w:t xml:space="preserve"> note: </w:t>
-      </w:r>
-      <w:proofErr w:type="spellStart"/>
-      <w:r>
-        <w:t>There</w:t>
-      </w:r>
-      <w:proofErr w:type="spellEnd"/>
-      <w:r>
-        <w:t xml:space="preserve"> </w:t>
-      </w:r>
-      <w:proofErr w:type="spellStart"/>
-      <w:r>
-        <w:t>is</w:t>
-      </w:r>
-      <w:proofErr w:type="spellEnd"/>
-      <w:r>
-        <w:t xml:space="preserve"> procedural </w:t>
-      </w:r>
-      <w:proofErr w:type="spellStart"/>
-      <w:r>
-        <w:t>guidance</w:t>
-      </w:r>
-      <w:proofErr w:type="spellEnd"/>
-      <w:r>
-        <w:t xml:space="preserve"> </w:t>
-      </w:r>
-      <w:proofErr w:type="spellStart"/>
-      <w:r>
-        <w:t>within</w:t>
-      </w:r>
-      <w:proofErr w:type="spellEnd"/>
-      <w:r>
-        <w:t xml:space="preserve"> </w:t>
-      </w:r>
-      <w:proofErr w:type="spellStart"/>
-      <w:r>
-        <w:t>this</w:t>
-      </w:r>
-      <w:proofErr w:type="spellEnd"/>
-      <w:r>
-        <w:t xml:space="preserve"> </w:t>
-      </w:r>
-      <w:proofErr w:type="spellStart"/>
-      <w:r>
-        <w:t>template</w:t>
-      </w:r>
-      <w:proofErr w:type="spellEnd"/>
-      <w:r>
-        <w:t xml:space="preserve"> </w:t>
-      </w:r>
-      <w:proofErr w:type="spellStart"/>
-      <w:r>
-        <w:t>that</w:t>
-      </w:r>
-      <w:proofErr w:type="spellEnd"/>
-      <w:r>
-        <w:t xml:space="preserve"> </w:t>
-      </w:r>
-      <w:proofErr w:type="spellStart"/>
-      <w:r>
-        <w:t>appears</w:t>
-      </w:r>
-      <w:proofErr w:type="spellEnd"/>
-      <w:r>
-        <w:t xml:space="preserve"> in a </w:t>
-      </w:r>
-      <w:proofErr w:type="spellStart"/>
-      <w:r>
-        <w:t>style</w:t>
-      </w:r>
-      <w:proofErr w:type="spellEnd"/>
-      <w:r>
-        <w:t xml:space="preserve"> </w:t>
-      </w:r>
-      <w:proofErr w:type="spellStart"/>
-      <w:r>
-        <w:t>named</w:t>
-      </w:r>
-      <w:proofErr w:type="spellEnd"/>
-      <w:r>
-        <w:t xml:space="preserve"> </w:t>
-      </w:r>
-      <w:proofErr w:type="spellStart"/>
-      <w:proofErr w:type="gramStart"/>
-      <w:r>
-        <w:t>InfoBlue</w:t>
-      </w:r>
-      <w:proofErr w:type="spellEnd"/>
-      <w:proofErr w:type="gramEnd"/>
-      <w:r>
-        <w:t xml:space="preserve">. </w:t>
-      </w:r>
-      <w:proofErr w:type="spellStart"/>
-      <w:r>
-        <w:t>This</w:t>
-      </w:r>
-      <w:proofErr w:type="spellEnd"/>
-      <w:r>
-        <w:t xml:space="preserve"> </w:t>
-      </w:r>
-      <w:proofErr w:type="spellStart"/>
-      <w:r>
-        <w:t>style</w:t>
-      </w:r>
-      <w:proofErr w:type="spellEnd"/>
-      <w:r>
-        <w:t xml:space="preserve"> </w:t>
-      </w:r>
-      <w:proofErr w:type="spellStart"/>
-      <w:r>
-        <w:t>has</w:t>
-      </w:r>
-      <w:proofErr w:type="spellEnd"/>
-      <w:r>
-        <w:t xml:space="preserve"> a </w:t>
-      </w:r>
-      <w:proofErr w:type="spellStart"/>
-      <w:r>
-        <w:t>hidden</w:t>
-      </w:r>
-      <w:proofErr w:type="spellEnd"/>
-      <w:r>
-        <w:t xml:space="preserve"> </w:t>
-      </w:r>
-      <w:proofErr w:type="spellStart"/>
-      <w:r>
-        <w:t>font</w:t>
-      </w:r>
-      <w:proofErr w:type="spellEnd"/>
-      <w:r>
-        <w:t xml:space="preserve"> </w:t>
-      </w:r>
-      <w:proofErr w:type="spellStart"/>
-      <w:r>
-        <w:t>attribute</w:t>
-      </w:r>
-      <w:proofErr w:type="spellEnd"/>
-      <w:r>
-        <w:t xml:space="preserve"> </w:t>
-      </w:r>
-      <w:proofErr w:type="spellStart"/>
-      <w:r>
-        <w:t>allowing</w:t>
-      </w:r>
-      <w:proofErr w:type="spellEnd"/>
-      <w:r>
-        <w:t xml:space="preserve"> </w:t>
-      </w:r>
-      <w:proofErr w:type="spellStart"/>
-      <w:r>
-        <w:t>you</w:t>
-      </w:r>
-      <w:proofErr w:type="spellEnd"/>
-      <w:r>
-        <w:t xml:space="preserve"> </w:t>
-      </w:r>
-      <w:proofErr w:type="spellStart"/>
-      <w:r>
-        <w:t>to</w:t>
-      </w:r>
-      <w:proofErr w:type="spellEnd"/>
-      <w:r>
-        <w:t xml:space="preserve"> </w:t>
-      </w:r>
-      <w:proofErr w:type="spellStart"/>
-      <w:r>
-        <w:t>toggle</w:t>
-      </w:r>
-      <w:proofErr w:type="spellEnd"/>
-      <w:r>
-        <w:t xml:space="preserve"> </w:t>
-      </w:r>
-      <w:proofErr w:type="spellStart"/>
-      <w:r>
-        <w:t>whether</w:t>
-      </w:r>
-      <w:proofErr w:type="spellEnd"/>
-      <w:r>
-        <w:t xml:space="preserve"> it </w:t>
-      </w:r>
-      <w:proofErr w:type="spellStart"/>
-      <w:r>
-        <w:t>is</w:t>
-      </w:r>
-      <w:proofErr w:type="spellEnd"/>
-      <w:r>
-        <w:t xml:space="preserve"> </w:t>
-      </w:r>
-      <w:proofErr w:type="spellStart"/>
-      <w:r>
-        <w:t>visible</w:t>
-      </w:r>
-      <w:proofErr w:type="spellEnd"/>
-      <w:r>
-        <w:t xml:space="preserve"> </w:t>
-      </w:r>
-      <w:proofErr w:type="spellStart"/>
-      <w:r>
-        <w:t>or</w:t>
-      </w:r>
-      <w:proofErr w:type="spellEnd"/>
-      <w:r>
-        <w:t xml:space="preserve"> </w:t>
-      </w:r>
-      <w:proofErr w:type="spellStart"/>
-      <w:r>
-        <w:t>hidden</w:t>
-      </w:r>
-      <w:proofErr w:type="spellEnd"/>
-      <w:r>
-        <w:t xml:space="preserve"> in </w:t>
-      </w:r>
-      <w:proofErr w:type="spellStart"/>
-      <w:r>
-        <w:t>this</w:t>
-      </w:r>
-      <w:proofErr w:type="spellEnd"/>
-      <w:r>
-        <w:t xml:space="preserve"> </w:t>
-      </w:r>
-      <w:proofErr w:type="spellStart"/>
-      <w:r>
-        <w:t>template</w:t>
-      </w:r>
-      <w:proofErr w:type="spellEnd"/>
-      <w:r>
-        <w:t xml:space="preserve">. Use </w:t>
-      </w:r>
-      <w:proofErr w:type="spellStart"/>
-      <w:r>
-        <w:t>the</w:t>
-      </w:r>
-      <w:proofErr w:type="spellEnd"/>
-      <w:r>
-        <w:t xml:space="preserve"> Word </w:t>
-      </w:r>
-      <w:proofErr w:type="gramStart"/>
-      <w:r>
-        <w:t>menu</w:t>
-      </w:r>
-      <w:proofErr w:type="gramEnd"/>
-      <w:r>
-        <w:t xml:space="preserve"> Tools</w:t>
+        <w:fldChar w:fldCharType="begin"/>
       </w:r>
       <w:r>
-        <w:sym w:font="Wingdings" w:char="F0E0"/>
-      </w:r>
-      <w:proofErr w:type="spellStart"/>
-      <w:r>
-        <w:t>Options</w:t>
-      </w:r>
-      <w:proofErr w:type="spellEnd"/>
-      <w:r>
-        <w:sym w:font="Wingdings" w:char="F0E0"/>
-      </w:r>
-      <w:proofErr w:type="spellStart"/>
-      <w:r>
-        <w:t>View</w:t>
-      </w:r>
-      <w:proofErr w:type="spellEnd"/>
-      <w:r>
-        <w:sym w:font="Wingdings" w:char="F0E0"/>
-      </w:r>
-      <w:proofErr w:type="spellStart"/>
-      <w:r>
-        <w:t>Hidden</w:t>
-      </w:r>
-      <w:proofErr w:type="spellEnd"/>
-      <w:r>
-        <w:t xml:space="preserve"> </w:t>
-      </w:r>
-      <w:proofErr w:type="spellStart"/>
-      <w:r>
-        <w:t>Text</w:t>
-      </w:r>
-      <w:proofErr w:type="spellEnd"/>
-      <w:r>
-        <w:t xml:space="preserve"> </w:t>
-      </w:r>
-      <w:proofErr w:type="spellStart"/>
-      <w:r>
-        <w:t>checkbox</w:t>
-      </w:r>
-      <w:proofErr w:type="spellEnd"/>
-      <w:r>
-        <w:t xml:space="preserve"> </w:t>
-      </w:r>
-      <w:proofErr w:type="spellStart"/>
-      <w:r>
-        <w:t>to</w:t>
-      </w:r>
-      <w:proofErr w:type="spellEnd"/>
-      <w:r>
-        <w:t xml:space="preserve"> </w:t>
-      </w:r>
-      <w:proofErr w:type="spellStart"/>
-      <w:r>
-        <w:t>toggle</w:t>
-      </w:r>
-      <w:proofErr w:type="spellEnd"/>
-      <w:r>
-        <w:t xml:space="preserve"> </w:t>
-      </w:r>
-      <w:proofErr w:type="spellStart"/>
-      <w:r>
-        <w:t>this</w:t>
-      </w:r>
-      <w:proofErr w:type="spellEnd"/>
-      <w:r>
-        <w:t xml:space="preserve"> setting. A similar </w:t>
-      </w:r>
-      <w:proofErr w:type="spellStart"/>
-      <w:r>
-        <w:t>option</w:t>
-      </w:r>
-      <w:proofErr w:type="spellEnd"/>
-      <w:r>
-        <w:t xml:space="preserve"> </w:t>
-      </w:r>
-      <w:proofErr w:type="spellStart"/>
-      <w:r>
-        <w:t>exists</w:t>
-      </w:r>
-      <w:proofErr w:type="spellEnd"/>
-      <w:r>
-        <w:t xml:space="preserve"> for </w:t>
-      </w:r>
-      <w:proofErr w:type="spellStart"/>
-      <w:r>
-        <w:t>printing</w:t>
-      </w:r>
-      <w:proofErr w:type="spellEnd"/>
-      <w:r>
-        <w:t xml:space="preserve"> Tools</w:t>
+        <w:instrText xml:space="preserve"> TITLE  \* MERGEFORMAT </w:instrText>
       </w:r>
       <w:r>
-        <w:sym w:font="Wingdings" w:char="F0E0"/>
-      </w:r>
-      <w:proofErr w:type="spellStart"/>
-      <w:r>
-        <w:t>Options</w:t>
-      </w:r>
-      <w:proofErr w:type="spellEnd"/>
-      <w:r>
-        <w:sym w:font="Wingdings" w:char="F0E0"/>
+        <w:fldChar w:fldCharType="separate"/>
       </w:r>
       <w:r>
-        <w:t>Print.</w:t>
+        <w:t>Vision</w:t>
+      </w:r>
+      <w:r>
+        <w:fldChar w:fldCharType="end"/>
       </w:r>
     </w:p>
-    <w:p/>
     <w:p>
       <w:pPr>
         <w:pStyle w:val="Ttulo1"/>
@@ -411,19 +60,29 @@
       <w:proofErr w:type="spellEnd"/>
     </w:p>
     <w:p>
+      <w:r>
+        <w:t>Software para controle de itens em estoque para pequenas empresas sem emissão de nota fiscal</w:t>
+      </w:r>
+      <w:bookmarkStart w:id="6" w:name="_GoBack"/>
+      <w:bookmarkEnd w:id="6"/>
+      <w:r>
+        <w:t>.</w:t>
+      </w:r>
+    </w:p>
+    <w:p>
       <w:pPr>
         <w:pStyle w:val="Ttulo1"/>
       </w:pPr>
-      <w:bookmarkStart w:id="6" w:name="_Toc512930906"/>
-      <w:bookmarkStart w:id="7" w:name="_Toc20715755"/>
+      <w:bookmarkStart w:id="7" w:name="_Toc512930906"/>
+      <w:bookmarkStart w:id="8" w:name="_Toc20715755"/>
       <w:proofErr w:type="spellStart"/>
       <w:r>
         <w:t>Positioning</w:t>
       </w:r>
       <w:bookmarkEnd w:id="4"/>
       <w:bookmarkEnd w:id="5"/>
-      <w:bookmarkEnd w:id="6"/>
       <w:bookmarkEnd w:id="7"/>
+      <w:bookmarkEnd w:id="8"/>
       <w:proofErr w:type="spellEnd"/>
     </w:p>
     <w:p/>
@@ -431,10 +90,10 @@
       <w:pPr>
         <w:pStyle w:val="Ttulo2"/>
       </w:pPr>
-      <w:bookmarkStart w:id="8" w:name="_Toc436203379"/>
-      <w:bookmarkStart w:id="9" w:name="_Toc452813579"/>
-      <w:bookmarkStart w:id="10" w:name="_Toc512930907"/>
-      <w:bookmarkStart w:id="11" w:name="_Toc20715756"/>
+      <w:bookmarkStart w:id="9" w:name="_Toc436203379"/>
+      <w:bookmarkStart w:id="10" w:name="_Toc452813579"/>
+      <w:bookmarkStart w:id="11" w:name="_Toc512930907"/>
+      <w:bookmarkStart w:id="12" w:name="_Toc20715756"/>
       <w:proofErr w:type="spellStart"/>
       <w:r>
         <w:t>Problem</w:t>
@@ -447,141 +106,11 @@
       <w:r>
         <w:t>Statement</w:t>
       </w:r>
-      <w:bookmarkEnd w:id="8"/>
       <w:bookmarkEnd w:id="9"/>
       <w:bookmarkEnd w:id="10"/>
       <w:bookmarkEnd w:id="11"/>
+      <w:bookmarkEnd w:id="12"/>
       <w:proofErr w:type="spellEnd"/>
-    </w:p>
-    <w:p>
-      <w:pPr>
-        <w:pStyle w:val="InfoBlue"/>
-      </w:pPr>
-      <w:r>
-        <w:t>[</w:t>
-      </w:r>
-      <w:proofErr w:type="spellStart"/>
-      <w:r>
-        <w:t>Provide</w:t>
-      </w:r>
-      <w:proofErr w:type="spellEnd"/>
-      <w:r>
-        <w:t xml:space="preserve"> a </w:t>
-      </w:r>
-      <w:proofErr w:type="spellStart"/>
-      <w:r>
-        <w:t>statement</w:t>
-      </w:r>
-      <w:proofErr w:type="spellEnd"/>
-      <w:r>
-        <w:t xml:space="preserve"> </w:t>
-      </w:r>
-      <w:proofErr w:type="spellStart"/>
-      <w:r>
-        <w:t>summarizing</w:t>
-      </w:r>
-      <w:proofErr w:type="spellEnd"/>
-      <w:r>
-        <w:t xml:space="preserve"> </w:t>
-      </w:r>
-      <w:proofErr w:type="spellStart"/>
-      <w:r>
-        <w:t>the</w:t>
-      </w:r>
-      <w:proofErr w:type="spellEnd"/>
-      <w:r>
-        <w:t xml:space="preserve"> </w:t>
-      </w:r>
-      <w:proofErr w:type="spellStart"/>
-      <w:r>
-        <w:t>problem</w:t>
-      </w:r>
-      <w:proofErr w:type="spellEnd"/>
-      <w:r>
-        <w:t xml:space="preserve"> </w:t>
-      </w:r>
-      <w:proofErr w:type="spellStart"/>
-      <w:r>
-        <w:t>being</w:t>
-      </w:r>
-      <w:proofErr w:type="spellEnd"/>
-      <w:r>
-        <w:t xml:space="preserve"> </w:t>
-      </w:r>
-      <w:proofErr w:type="spellStart"/>
-      <w:r>
-        <w:t>solved</w:t>
-      </w:r>
-      <w:proofErr w:type="spellEnd"/>
-      <w:r>
-        <w:t xml:space="preserve"> </w:t>
-      </w:r>
-      <w:proofErr w:type="spellStart"/>
-      <w:r>
-        <w:t>by</w:t>
-      </w:r>
-      <w:proofErr w:type="spellEnd"/>
-      <w:r>
-        <w:t xml:space="preserve"> </w:t>
-      </w:r>
-      <w:proofErr w:type="spellStart"/>
-      <w:r>
-        <w:t>this</w:t>
-      </w:r>
-      <w:proofErr w:type="spellEnd"/>
-      <w:r>
-        <w:t xml:space="preserve"> </w:t>
-      </w:r>
-      <w:proofErr w:type="spellStart"/>
-      <w:proofErr w:type="gramStart"/>
-      <w:r>
-        <w:t>project</w:t>
-      </w:r>
-      <w:proofErr w:type="spellEnd"/>
-      <w:proofErr w:type="gramEnd"/>
-      <w:r>
-        <w:t xml:space="preserve">. The </w:t>
-      </w:r>
-      <w:proofErr w:type="spellStart"/>
-      <w:r>
-        <w:t>following</w:t>
-      </w:r>
-      <w:proofErr w:type="spellEnd"/>
-      <w:r>
-        <w:t xml:space="preserve"> </w:t>
-      </w:r>
-      <w:proofErr w:type="spellStart"/>
-      <w:r>
-        <w:t>format</w:t>
-      </w:r>
-      <w:proofErr w:type="spellEnd"/>
-      <w:r>
-        <w:t xml:space="preserve"> </w:t>
-      </w:r>
-      <w:proofErr w:type="spellStart"/>
-      <w:r>
-        <w:t>may</w:t>
-      </w:r>
-      <w:proofErr w:type="spellEnd"/>
-      <w:r>
-        <w:t xml:space="preserve"> </w:t>
-      </w:r>
-      <w:proofErr w:type="spellStart"/>
-      <w:r>
-        <w:t>be</w:t>
-      </w:r>
-      <w:proofErr w:type="spellEnd"/>
-      <w:r>
-        <w:t xml:space="preserve"> </w:t>
-      </w:r>
-      <w:proofErr w:type="spellStart"/>
-      <w:r>
-        <w:t>used</w:t>
-      </w:r>
-      <w:proofErr w:type="spellEnd"/>
-      <w:r>
-        <w:t>:]</w:t>
-      </w:r>
     </w:p>
     <w:tbl>
       <w:tblPr>
@@ -641,13 +170,7 @@
           </w:tcPr>
           <w:p>
             <w:r>
-              <w:t xml:space="preserve">Controle de </w:t>
-            </w:r>
-            <w:r>
-              <w:t>vendas</w:t>
-            </w:r>
-            <w:r>
-              <w:t xml:space="preserve"> e estoque</w:t>
+              <w:t>Controlar entrada e saída de itens do estoque</w:t>
             </w:r>
           </w:p>
         </w:tc>
@@ -856,12 +379,12 @@
       <w:pPr>
         <w:pStyle w:val="Ttulo2"/>
       </w:pPr>
-      <w:bookmarkStart w:id="12" w:name="_Toc425054392"/>
-      <w:bookmarkStart w:id="13" w:name="_Toc422186485"/>
-      <w:bookmarkStart w:id="14" w:name="_Toc436203380"/>
-      <w:bookmarkStart w:id="15" w:name="_Toc452813580"/>
-      <w:bookmarkStart w:id="16" w:name="_Toc512930908"/>
-      <w:bookmarkStart w:id="17" w:name="_Toc20715757"/>
+      <w:bookmarkStart w:id="13" w:name="_Toc425054392"/>
+      <w:bookmarkStart w:id="14" w:name="_Toc422186485"/>
+      <w:bookmarkStart w:id="15" w:name="_Toc436203380"/>
+      <w:bookmarkStart w:id="16" w:name="_Toc452813580"/>
+      <w:bookmarkStart w:id="17" w:name="_Toc512930908"/>
+      <w:bookmarkStart w:id="18" w:name="_Toc20715757"/>
       <w:proofErr w:type="spellStart"/>
       <w:r>
         <w:t>Product</w:t>
@@ -874,202 +397,13 @@
       <w:r>
         <w:t>Statement</w:t>
       </w:r>
-      <w:bookmarkEnd w:id="12"/>
       <w:bookmarkEnd w:id="13"/>
       <w:bookmarkEnd w:id="14"/>
       <w:bookmarkEnd w:id="15"/>
       <w:bookmarkEnd w:id="16"/>
       <w:bookmarkEnd w:id="17"/>
+      <w:bookmarkEnd w:id="18"/>
       <w:proofErr w:type="spellEnd"/>
-    </w:p>
-    <w:p>
-      <w:pPr>
-        <w:pStyle w:val="InfoBlue"/>
-      </w:pPr>
-      <w:r>
-        <w:t>[</w:t>
-      </w:r>
-      <w:proofErr w:type="spellStart"/>
-      <w:r>
-        <w:t>Provide</w:t>
-      </w:r>
-      <w:proofErr w:type="spellEnd"/>
-      <w:r>
-        <w:t xml:space="preserve"> </w:t>
-      </w:r>
-      <w:proofErr w:type="spellStart"/>
-      <w:r>
-        <w:t>an</w:t>
-      </w:r>
-      <w:proofErr w:type="spellEnd"/>
-      <w:r>
-        <w:t xml:space="preserve"> overall </w:t>
-      </w:r>
-      <w:proofErr w:type="spellStart"/>
-      <w:r>
-        <w:t>statement</w:t>
-      </w:r>
-      <w:proofErr w:type="spellEnd"/>
-      <w:r>
-        <w:t xml:space="preserve"> </w:t>
-      </w:r>
-      <w:proofErr w:type="spellStart"/>
-      <w:r>
-        <w:t>summarizing</w:t>
-      </w:r>
-      <w:proofErr w:type="spellEnd"/>
-      <w:r>
-        <w:t xml:space="preserve">, </w:t>
-      </w:r>
-      <w:proofErr w:type="spellStart"/>
-      <w:r>
-        <w:t>at</w:t>
-      </w:r>
-      <w:proofErr w:type="spellEnd"/>
-      <w:r>
-        <w:t xml:space="preserve"> </w:t>
-      </w:r>
-      <w:proofErr w:type="spellStart"/>
-      <w:r>
-        <w:t>the</w:t>
-      </w:r>
-      <w:proofErr w:type="spellEnd"/>
-      <w:r>
-        <w:t xml:space="preserve"> </w:t>
-      </w:r>
-      <w:proofErr w:type="spellStart"/>
-      <w:r>
-        <w:t>highest</w:t>
-      </w:r>
-      <w:proofErr w:type="spellEnd"/>
-      <w:r>
-        <w:t xml:space="preserve"> </w:t>
-      </w:r>
-      <w:proofErr w:type="spellStart"/>
-      <w:r>
-        <w:t>level</w:t>
-      </w:r>
-      <w:proofErr w:type="spellEnd"/>
-      <w:r>
-        <w:t xml:space="preserve">, </w:t>
-      </w:r>
-      <w:proofErr w:type="spellStart"/>
-      <w:r>
-        <w:t>the</w:t>
-      </w:r>
-      <w:proofErr w:type="spellEnd"/>
-      <w:r>
-        <w:t xml:space="preserve"> </w:t>
-      </w:r>
-      <w:proofErr w:type="spellStart"/>
-      <w:r>
-        <w:t>unique</w:t>
-      </w:r>
-      <w:proofErr w:type="spellEnd"/>
-      <w:r>
-        <w:t xml:space="preserve"> position </w:t>
-      </w:r>
-      <w:proofErr w:type="spellStart"/>
-      <w:r>
-        <w:t>the</w:t>
-      </w:r>
-      <w:proofErr w:type="spellEnd"/>
-      <w:r>
-        <w:t xml:space="preserve"> </w:t>
-      </w:r>
-      <w:proofErr w:type="spellStart"/>
-      <w:r>
-        <w:t>product</w:t>
-      </w:r>
-      <w:proofErr w:type="spellEnd"/>
-      <w:r>
-        <w:t xml:space="preserve"> </w:t>
-      </w:r>
-      <w:proofErr w:type="spellStart"/>
-      <w:r>
-        <w:t>intends</w:t>
-      </w:r>
-      <w:proofErr w:type="spellEnd"/>
-      <w:r>
-        <w:t xml:space="preserve"> </w:t>
-      </w:r>
-      <w:proofErr w:type="spellStart"/>
-      <w:r>
-        <w:t>to</w:t>
-      </w:r>
-      <w:proofErr w:type="spellEnd"/>
-      <w:r>
-        <w:t xml:space="preserve"> </w:t>
-      </w:r>
-      <w:proofErr w:type="spellStart"/>
-      <w:r>
-        <w:t>fill</w:t>
-      </w:r>
-      <w:proofErr w:type="spellEnd"/>
-      <w:r>
-        <w:t xml:space="preserve"> in </w:t>
-      </w:r>
-      <w:proofErr w:type="spellStart"/>
-      <w:r>
-        <w:t>the</w:t>
-      </w:r>
-      <w:proofErr w:type="spellEnd"/>
-      <w:r>
-        <w:t xml:space="preserve"> </w:t>
-      </w:r>
-      <w:proofErr w:type="spellStart"/>
-      <w:r>
-        <w:t>marketplace</w:t>
-      </w:r>
-      <w:proofErr w:type="spellEnd"/>
-      <w:r>
-        <w:t xml:space="preserve">. The </w:t>
-      </w:r>
-      <w:proofErr w:type="spellStart"/>
-      <w:r>
-        <w:t>following</w:t>
-      </w:r>
-      <w:proofErr w:type="spellEnd"/>
-      <w:r>
-        <w:t xml:space="preserve"> </w:t>
-      </w:r>
-      <w:proofErr w:type="spellStart"/>
-      <w:r>
-        <w:t>format</w:t>
-      </w:r>
-      <w:proofErr w:type="spellEnd"/>
-      <w:r>
-        <w:t xml:space="preserve"> </w:t>
-      </w:r>
-      <w:proofErr w:type="spellStart"/>
-      <w:r>
-        <w:t>may</w:t>
-      </w:r>
-      <w:proofErr w:type="spellEnd"/>
-      <w:r>
-        <w:t xml:space="preserve"> </w:t>
-      </w:r>
-      <w:proofErr w:type="spellStart"/>
-      <w:r>
-        <w:t>be</w:t>
-      </w:r>
-      <w:proofErr w:type="spellEnd"/>
-      <w:r>
-        <w:t xml:space="preserve"> </w:t>
-      </w:r>
-      <w:proofErr w:type="spellStart"/>
-      <w:r>
-        <w:t>used</w:t>
-      </w:r>
-      <w:proofErr w:type="spellEnd"/>
-      <w:r>
-        <w:t>:</w:t>
-      </w:r>
-      <w:proofErr w:type="gramStart"/>
-      <w:r>
-        <w:t>]</w:t>
-      </w:r>
-      <w:proofErr w:type="gramEnd"/>
     </w:p>
     <w:tbl>
       <w:tblPr>
@@ -1335,167 +669,13 @@
     </w:tbl>
     <w:p>
       <w:pPr>
-        <w:pStyle w:val="InfoBlue"/>
-      </w:pPr>
-      <w:r>
-        <w:t xml:space="preserve">[A </w:t>
-      </w:r>
-      <w:proofErr w:type="spellStart"/>
-      <w:r>
-        <w:t>product</w:t>
-      </w:r>
-      <w:proofErr w:type="spellEnd"/>
-      <w:r>
-        <w:t xml:space="preserve"> position </w:t>
-      </w:r>
-      <w:proofErr w:type="spellStart"/>
-      <w:r>
-        <w:t>statement</w:t>
-      </w:r>
-      <w:proofErr w:type="spellEnd"/>
-      <w:r>
-        <w:t xml:space="preserve"> </w:t>
-      </w:r>
-      <w:proofErr w:type="spellStart"/>
-      <w:r>
-        <w:t>communicates</w:t>
-      </w:r>
-      <w:proofErr w:type="spellEnd"/>
-      <w:r>
-        <w:t xml:space="preserve"> </w:t>
-      </w:r>
-      <w:proofErr w:type="spellStart"/>
-      <w:r>
-        <w:t>the</w:t>
-      </w:r>
-      <w:proofErr w:type="spellEnd"/>
-      <w:r>
-        <w:t xml:space="preserve"> </w:t>
-      </w:r>
-      <w:proofErr w:type="spellStart"/>
-      <w:r>
-        <w:t>intent</w:t>
-      </w:r>
-      <w:proofErr w:type="spellEnd"/>
-      <w:r>
-        <w:t xml:space="preserve"> </w:t>
-      </w:r>
-      <w:proofErr w:type="spellStart"/>
-      <w:r>
-        <w:t>of</w:t>
-      </w:r>
-      <w:proofErr w:type="spellEnd"/>
-      <w:r>
-        <w:t xml:space="preserve"> </w:t>
-      </w:r>
-      <w:proofErr w:type="spellStart"/>
-      <w:r>
-        <w:t>the</w:t>
-      </w:r>
-      <w:proofErr w:type="spellEnd"/>
-      <w:r>
-        <w:t xml:space="preserve"> </w:t>
-      </w:r>
-      <w:proofErr w:type="spellStart"/>
-      <w:r>
-        <w:t>application</w:t>
-      </w:r>
-      <w:proofErr w:type="spellEnd"/>
-      <w:r>
-        <w:t xml:space="preserve"> </w:t>
-      </w:r>
-      <w:proofErr w:type="spellStart"/>
-      <w:r>
-        <w:t>and</w:t>
-      </w:r>
-      <w:proofErr w:type="spellEnd"/>
-      <w:r>
-        <w:t xml:space="preserve"> </w:t>
-      </w:r>
-      <w:proofErr w:type="spellStart"/>
-      <w:r>
-        <w:t>the</w:t>
-      </w:r>
-      <w:proofErr w:type="spellEnd"/>
-      <w:r>
-        <w:t xml:space="preserve"> </w:t>
-      </w:r>
-      <w:proofErr w:type="spellStart"/>
-      <w:r>
-        <w:t>importance</w:t>
-      </w:r>
-      <w:proofErr w:type="spellEnd"/>
-      <w:r>
-        <w:t xml:space="preserve"> </w:t>
-      </w:r>
-      <w:proofErr w:type="spellStart"/>
-      <w:r>
-        <w:t>of</w:t>
-      </w:r>
-      <w:proofErr w:type="spellEnd"/>
-      <w:r>
-        <w:t xml:space="preserve"> </w:t>
-      </w:r>
-      <w:proofErr w:type="spellStart"/>
-      <w:r>
-        <w:t>the</w:t>
-      </w:r>
-      <w:proofErr w:type="spellEnd"/>
-      <w:r>
-        <w:t xml:space="preserve"> </w:t>
-      </w:r>
-      <w:proofErr w:type="spellStart"/>
-      <w:proofErr w:type="gramStart"/>
-      <w:r>
-        <w:t>project</w:t>
-      </w:r>
-      <w:proofErr w:type="spellEnd"/>
-      <w:proofErr w:type="gramEnd"/>
-      <w:r>
-        <w:t xml:space="preserve"> </w:t>
-      </w:r>
-      <w:proofErr w:type="spellStart"/>
-      <w:r>
-        <w:t>to</w:t>
-      </w:r>
-      <w:proofErr w:type="spellEnd"/>
-      <w:r>
-        <w:t xml:space="preserve"> </w:t>
-      </w:r>
-      <w:proofErr w:type="spellStart"/>
-      <w:r>
-        <w:t>all</w:t>
-      </w:r>
-      <w:proofErr w:type="spellEnd"/>
-      <w:r>
-        <w:t xml:space="preserve"> </w:t>
-      </w:r>
-      <w:proofErr w:type="spellStart"/>
-      <w:r>
-        <w:t>concerned</w:t>
-      </w:r>
-      <w:proofErr w:type="spellEnd"/>
-      <w:r>
-        <w:t xml:space="preserve"> </w:t>
-      </w:r>
-      <w:proofErr w:type="spellStart"/>
-      <w:r>
-        <w:t>personnel</w:t>
-      </w:r>
-      <w:proofErr w:type="spellEnd"/>
-      <w:r>
-        <w:t>.]</w:t>
-      </w:r>
-    </w:p>
-    <w:p>
-      <w:pPr>
         <w:pStyle w:val="Ttulo1"/>
       </w:pPr>
-      <w:bookmarkStart w:id="18" w:name="_Toc447960005"/>
-      <w:bookmarkStart w:id="19" w:name="_Toc452813581"/>
-      <w:bookmarkStart w:id="20" w:name="_Toc512930909"/>
-      <w:bookmarkStart w:id="21" w:name="_Toc20715758"/>
-      <w:bookmarkStart w:id="22" w:name="_Toc436203381"/>
+      <w:bookmarkStart w:id="19" w:name="_Toc436203381"/>
+      <w:bookmarkStart w:id="20" w:name="_Toc447960005"/>
+      <w:bookmarkStart w:id="21" w:name="_Toc452813581"/>
+      <w:bookmarkStart w:id="22" w:name="_Toc512930909"/>
+      <w:bookmarkStart w:id="23" w:name="_Toc20715758"/>
       <w:proofErr w:type="spellStart"/>
       <w:r>
         <w:t>Stakeholder</w:t>
@@ -1508,10 +688,10 @@
       <w:r>
         <w:t>Descriptions</w:t>
       </w:r>
-      <w:bookmarkEnd w:id="18"/>
-      <w:bookmarkEnd w:id="19"/>
       <w:bookmarkEnd w:id="20"/>
       <w:bookmarkEnd w:id="21"/>
+      <w:bookmarkEnd w:id="22"/>
+      <w:bookmarkEnd w:id="23"/>
       <w:proofErr w:type="spellEnd"/>
     </w:p>
     <w:p>
@@ -1787,6 +967,13 @@
                 <w:i w:val="0"/>
                 <w:color w:val="auto"/>
               </w:rPr>
+              <w:t>, Estoque</w:t>
+            </w:r>
+            <w:r>
+              <w:rPr>
+                <w:i w:val="0"/>
+                <w:color w:val="auto"/>
+              </w:rPr>
               <w:t xml:space="preserve"> e </w:t>
             </w:r>
             <w:r>
@@ -1826,17 +1013,16 @@
       <w:pPr>
         <w:pStyle w:val="Ttulo2"/>
       </w:pPr>
-      <w:bookmarkStart w:id="23" w:name="_Toc425054386"/>
-      <w:bookmarkStart w:id="24" w:name="_Toc342757864"/>
-      <w:bookmarkStart w:id="25" w:name="_Toc346297773"/>
-      <w:bookmarkStart w:id="26" w:name="_Toc422186479"/>
-      <w:bookmarkStart w:id="27" w:name="_Toc436203384"/>
-      <w:bookmarkStart w:id="28" w:name="_Toc452813585"/>
-      <w:bookmarkStart w:id="29" w:name="_Toc512930912"/>
-      <w:bookmarkStart w:id="30" w:name="_Toc20715759"/>
+      <w:bookmarkStart w:id="24" w:name="_Toc425054386"/>
+      <w:bookmarkStart w:id="25" w:name="_Toc342757864"/>
+      <w:bookmarkStart w:id="26" w:name="_Toc346297773"/>
+      <w:bookmarkStart w:id="27" w:name="_Toc422186479"/>
+      <w:bookmarkStart w:id="28" w:name="_Toc436203384"/>
+      <w:bookmarkStart w:id="29" w:name="_Toc452813585"/>
+      <w:bookmarkStart w:id="30" w:name="_Toc512930912"/>
+      <w:bookmarkStart w:id="31" w:name="_Toc20715759"/>
       <w:proofErr w:type="spellStart"/>
       <w:r>
-        <w:lastRenderedPageBreak/>
         <w:t>User</w:t>
       </w:r>
       <w:proofErr w:type="spellEnd"/>
@@ -1847,7 +1033,6 @@
       <w:r>
         <w:t>Environment</w:t>
       </w:r>
-      <w:bookmarkEnd w:id="23"/>
       <w:bookmarkEnd w:id="24"/>
       <w:bookmarkEnd w:id="25"/>
       <w:bookmarkEnd w:id="26"/>
@@ -1855,6 +1040,7 @@
       <w:bookmarkEnd w:id="28"/>
       <w:bookmarkEnd w:id="29"/>
       <w:bookmarkEnd w:id="30"/>
+      <w:bookmarkEnd w:id="31"/>
       <w:proofErr w:type="spellEnd"/>
     </w:p>
     <w:p/>
@@ -1874,8 +1060,6 @@
       <w:r>
         <w:t>.</w:t>
       </w:r>
-      <w:bookmarkStart w:id="31" w:name="_GoBack"/>
-      <w:bookmarkEnd w:id="31"/>
     </w:p>
     <w:p/>
     <w:p>
@@ -1886,9 +1070,10 @@
       <w:bookmarkStart w:id="33" w:name="_Toc452813590"/>
       <w:bookmarkStart w:id="34" w:name="_Toc512930915"/>
       <w:bookmarkStart w:id="35" w:name="_Toc20715760"/>
-      <w:bookmarkEnd w:id="22"/>
+      <w:bookmarkEnd w:id="19"/>
       <w:proofErr w:type="spellStart"/>
       <w:r>
+        <w:lastRenderedPageBreak/>
         <w:t>Product</w:t>
       </w:r>
       <w:proofErr w:type="spellEnd"/>
@@ -2701,11 +1886,14 @@
           <w:r>
             <w:sym w:font="Symbol" w:char="F0D3"/>
           </w:r>
-          <w:proofErr w:type="gramStart"/>
           <w:r>
-            <w:t>Senac</w:t>
+            <w:t xml:space="preserve">HR Web </w:t>
           </w:r>
-          <w:proofErr w:type="gramEnd"/>
+          <w:proofErr w:type="spellStart"/>
+          <w:r>
+            <w:t>Development</w:t>
+          </w:r>
+          <w:proofErr w:type="spellEnd"/>
           <w:r>
             <w:t xml:space="preserve">, </w:t>
           </w:r>
@@ -2724,9 +1912,11 @@
             </w:rPr>
             <w:t>2014</w:t>
           </w:r>
+          <w:proofErr w:type="gramStart"/>
           <w:r>
             <w:fldChar w:fldCharType="end"/>
           </w:r>
+          <w:proofErr w:type="gramEnd"/>
         </w:p>
       </w:tc>
       <w:tc>
@@ -2872,11 +2062,21 @@
           <w:tcW w:w="6379" w:type="dxa"/>
         </w:tcPr>
         <w:p>
-          <w:fldSimple w:instr=" TITLE  \* MERGEFORMAT ">
-            <w:r>
-              <w:t>Vision</w:t>
-            </w:r>
-          </w:fldSimple>
+          <w:r>
+            <w:fldChar w:fldCharType="begin"/>
+          </w:r>
+          <w:r>
+            <w:instrText xml:space="preserve"> TITLE  \* MERGEFORMAT </w:instrText>
+          </w:r>
+          <w:r>
+            <w:fldChar w:fldCharType="separate"/>
+          </w:r>
+          <w:r>
+            <w:t>Vision</w:t>
+          </w:r>
+          <w:r>
+            <w:fldChar w:fldCharType="end"/>
+          </w:r>
         </w:p>
       </w:tc>
       <w:tc>

</xml_diff>